<commit_message>
Update English fluency question
</commit_message>
<xml_diff>
--- a/demo/demo_c/demo_c.docx
+++ b/demo/demo_c/demo_c.docx
@@ -1024,7 +1024,70 @@
           <w:rFonts w:asciiTheme="minorBidi" w:hAnsiTheme="minorBidi" w:cstheme="minorBidi"/>
           <w:color w:val="000000" w:themeColor="text1"/>
         </w:rPr>
-        <w:t>How old were you when you learned English? __________</w:t>
+        <w:t xml:space="preserve">How old were you when you </w:t>
+      </w:r>
+      <w:r>
+        <w:rPr>
+          <w:rFonts w:asciiTheme="minorBidi" w:hAnsiTheme="minorBidi" w:cstheme="minorBidi"/>
+          <w:color w:val="000000" w:themeColor="text1"/>
+        </w:rPr>
+        <w:t>started to learn</w:t>
+      </w:r>
+      <w:r>
+        <w:rPr>
+          <w:rFonts w:asciiTheme="minorBidi" w:hAnsiTheme="minorBidi" w:cstheme="minorBidi"/>
+          <w:color w:val="000000" w:themeColor="text1"/>
+        </w:rPr>
+        <w:t xml:space="preserve"> English? __________</w:t>
+      </w:r>
+    </w:p>
+    <w:p>
+      <w:pPr>
+        <w:pStyle w:val="ListParagraph"/>
+        <w:numPr>
+          <w:ilvl w:val="0"/>
+          <w:numId w:val="9"/>
+        </w:numPr>
+        <w:ind w:left="1800"/>
+        <w:rPr>
+          <w:rFonts w:asciiTheme="minorBidi" w:hAnsiTheme="minorBidi" w:cstheme="minorBidi"/>
+          <w:color w:val="000000" w:themeColor="text1"/>
+        </w:rPr>
+      </w:pPr>
+      <w:r>
+        <w:rPr>
+          <w:rFonts w:asciiTheme="minorBidi" w:hAnsiTheme="minorBidi" w:cstheme="minorBidi"/>
+          <w:color w:val="000000" w:themeColor="text1"/>
+        </w:rPr>
+        <w:t xml:space="preserve">How old were you when you </w:t>
+      </w:r>
+      <w:r>
+        <w:rPr>
+          <w:rFonts w:asciiTheme="minorBidi" w:hAnsiTheme="minorBidi" w:cstheme="minorBidi"/>
+          <w:color w:val="000000" w:themeColor="text1"/>
+        </w:rPr>
+        <w:t xml:space="preserve">felt </w:t>
+      </w:r>
+      <w:r>
+        <w:rPr>
+          <w:rFonts w:asciiTheme="minorBidi" w:hAnsiTheme="minorBidi" w:cstheme="minorBidi"/>
+          <w:color w:val="000000" w:themeColor="text1"/>
+        </w:rPr>
+        <w:t>reasonably fluent</w:t>
+      </w:r>
+      <w:r>
+        <w:rPr>
+          <w:rFonts w:asciiTheme="minorBidi" w:hAnsiTheme="minorBidi" w:cstheme="minorBidi"/>
+          <w:color w:val="000000" w:themeColor="text1"/>
+        </w:rPr>
+        <w:t xml:space="preserve"> in</w:t>
+      </w:r>
+      <w:r>
+        <w:rPr>
+          <w:rFonts w:asciiTheme="minorBidi" w:hAnsiTheme="minorBidi" w:cstheme="minorBidi"/>
+          <w:color w:val="000000" w:themeColor="text1"/>
+        </w:rPr>
+        <w:t xml:space="preserve"> English? __________</w:t>
       </w:r>
     </w:p>
     <w:p>
@@ -1494,6 +1557,7 @@
         <w:rPr>
           <w:rFonts w:asciiTheme="minorBidi" w:eastAsia="Poppins" w:hAnsiTheme="minorBidi" w:cstheme="minorBidi"/>
         </w:rPr>
+        <w:lastRenderedPageBreak/>
         <w:t>Poor</w:t>
       </w:r>
     </w:p>
@@ -1511,566 +1575,565 @@
         <w:rPr>
           <w:rFonts w:asciiTheme="minorBidi" w:eastAsia="Poppins" w:hAnsiTheme="minorBidi" w:cstheme="minorBidi"/>
         </w:rPr>
+        <w:t>Working class</w:t>
+      </w:r>
+    </w:p>
+    <w:p>
+      <w:pPr>
+        <w:numPr>
+          <w:ilvl w:val="1"/>
+          <w:numId w:val="4"/>
+        </w:numPr>
+        <w:rPr>
+          <w:rFonts w:asciiTheme="minorBidi" w:eastAsia="Poppins" w:hAnsiTheme="minorBidi" w:cstheme="minorBidi"/>
+        </w:rPr>
+      </w:pPr>
+      <w:r>
+        <w:rPr>
+          <w:rFonts w:asciiTheme="minorBidi" w:eastAsia="Poppins" w:hAnsiTheme="minorBidi" w:cstheme="minorBidi"/>
+        </w:rPr>
+        <w:t>Middle class</w:t>
+      </w:r>
+    </w:p>
+    <w:p>
+      <w:pPr>
+        <w:numPr>
+          <w:ilvl w:val="1"/>
+          <w:numId w:val="4"/>
+        </w:numPr>
+        <w:rPr>
+          <w:rFonts w:asciiTheme="minorBidi" w:eastAsia="Poppins" w:hAnsiTheme="minorBidi" w:cstheme="minorBidi"/>
+        </w:rPr>
+      </w:pPr>
+      <w:r>
+        <w:rPr>
+          <w:rFonts w:asciiTheme="minorBidi" w:eastAsia="Poppins" w:hAnsiTheme="minorBidi" w:cstheme="minorBidi"/>
+        </w:rPr>
+        <w:t>Affluent</w:t>
+      </w:r>
+    </w:p>
+    <w:p>
+      <w:pPr>
+        <w:ind w:left="1440"/>
+        <w:rPr>
+          <w:rFonts w:asciiTheme="minorBidi" w:eastAsia="Poppins" w:hAnsiTheme="minorBidi" w:cstheme="minorBidi"/>
+        </w:rPr>
+      </w:pPr>
+    </w:p>
+    <w:p>
+      <w:pPr>
+        <w:numPr>
+          <w:ilvl w:val="0"/>
+          <w:numId w:val="4"/>
+        </w:numPr>
+        <w:ind w:left="360"/>
+        <w:rPr>
+          <w:rFonts w:asciiTheme="minorBidi" w:eastAsia="Poppins" w:hAnsiTheme="minorBidi" w:cstheme="minorBidi"/>
+        </w:rPr>
+      </w:pPr>
+      <w:r>
+        <w:rPr>
+          <w:rFonts w:asciiTheme="minorBidi" w:eastAsia="Poppins" w:hAnsiTheme="minorBidi" w:cstheme="minorBidi"/>
+        </w:rPr>
+        <w:t>Please check the category that tells us your approximate total family income for YEAR. Consider all sources of income, including earnings, welfare cash assistance, child support alimonies, support from other members of your household who regularly contribute to your household, etc.</w:t>
+      </w:r>
+    </w:p>
+    <w:p>
+      <w:pPr>
+        <w:numPr>
+          <w:ilvl w:val="1"/>
+          <w:numId w:val="4"/>
+        </w:numPr>
+        <w:rPr>
+          <w:rFonts w:asciiTheme="minorBidi" w:eastAsia="Poppins" w:hAnsiTheme="minorBidi" w:cstheme="minorBidi"/>
+        </w:rPr>
+      </w:pPr>
+      <w:r>
+        <w:rPr>
+          <w:rFonts w:asciiTheme="minorBidi" w:eastAsia="Poppins" w:hAnsiTheme="minorBidi" w:cstheme="minorBidi"/>
+        </w:rPr>
+        <w:t xml:space="preserve"> Less than $10,000 </w:t>
+      </w:r>
+    </w:p>
+    <w:p>
+      <w:pPr>
+        <w:numPr>
+          <w:ilvl w:val="1"/>
+          <w:numId w:val="4"/>
+        </w:numPr>
+        <w:rPr>
+          <w:rFonts w:asciiTheme="minorBidi" w:eastAsia="Poppins" w:hAnsiTheme="minorBidi" w:cstheme="minorBidi"/>
+        </w:rPr>
+      </w:pPr>
+      <w:r>
+        <w:rPr>
+          <w:rFonts w:asciiTheme="minorBidi" w:eastAsia="Poppins" w:hAnsiTheme="minorBidi" w:cstheme="minorBidi"/>
+        </w:rPr>
+        <w:t>$10,001 to $15,000</w:t>
+      </w:r>
+    </w:p>
+    <w:p>
+      <w:pPr>
+        <w:numPr>
+          <w:ilvl w:val="1"/>
+          <w:numId w:val="4"/>
+        </w:numPr>
+        <w:rPr>
+          <w:rFonts w:asciiTheme="minorBidi" w:eastAsia="Poppins" w:hAnsiTheme="minorBidi" w:cstheme="minorBidi"/>
+        </w:rPr>
+      </w:pPr>
+      <w:r>
+        <w:rPr>
+          <w:rFonts w:asciiTheme="minorBidi" w:eastAsia="Poppins" w:hAnsiTheme="minorBidi" w:cstheme="minorBidi"/>
+        </w:rPr>
+        <w:t>$15,001 to $25,000</w:t>
+      </w:r>
+    </w:p>
+    <w:p>
+      <w:pPr>
+        <w:numPr>
+          <w:ilvl w:val="1"/>
+          <w:numId w:val="4"/>
+        </w:numPr>
+        <w:rPr>
+          <w:rFonts w:asciiTheme="minorBidi" w:eastAsia="Poppins" w:hAnsiTheme="minorBidi" w:cstheme="minorBidi"/>
+        </w:rPr>
+      </w:pPr>
+      <w:r>
+        <w:rPr>
+          <w:rFonts w:asciiTheme="minorBidi" w:eastAsia="Poppins" w:hAnsiTheme="minorBidi" w:cstheme="minorBidi"/>
+        </w:rPr>
+        <w:t>$25,001 to $50,000</w:t>
+      </w:r>
+    </w:p>
+    <w:p>
+      <w:pPr>
+        <w:numPr>
+          <w:ilvl w:val="1"/>
+          <w:numId w:val="4"/>
+        </w:numPr>
+        <w:rPr>
+          <w:rFonts w:asciiTheme="minorBidi" w:eastAsia="Poppins" w:hAnsiTheme="minorBidi" w:cstheme="minorBidi"/>
+        </w:rPr>
+      </w:pPr>
+      <w:r>
+        <w:rPr>
+          <w:rFonts w:asciiTheme="minorBidi" w:eastAsia="Poppins" w:hAnsiTheme="minorBidi" w:cstheme="minorBidi"/>
+        </w:rPr>
+        <w:t>$50,001 to $75,000</w:t>
+      </w:r>
+    </w:p>
+    <w:p>
+      <w:pPr>
+        <w:numPr>
+          <w:ilvl w:val="1"/>
+          <w:numId w:val="4"/>
+        </w:numPr>
+        <w:rPr>
+          <w:rFonts w:asciiTheme="minorBidi" w:eastAsia="Poppins" w:hAnsiTheme="minorBidi" w:cstheme="minorBidi"/>
+        </w:rPr>
+      </w:pPr>
+      <w:r>
+        <w:rPr>
+          <w:rFonts w:asciiTheme="minorBidi" w:eastAsia="Poppins" w:hAnsiTheme="minorBidi" w:cstheme="minorBidi"/>
+        </w:rPr>
+        <w:t>$75,001 to $100,000</w:t>
+      </w:r>
+    </w:p>
+    <w:p>
+      <w:pPr>
+        <w:numPr>
+          <w:ilvl w:val="1"/>
+          <w:numId w:val="4"/>
+        </w:numPr>
+        <w:rPr>
+          <w:rFonts w:asciiTheme="minorBidi" w:eastAsia="Poppins" w:hAnsiTheme="minorBidi" w:cstheme="minorBidi"/>
+        </w:rPr>
+      </w:pPr>
+      <w:r>
+        <w:rPr>
+          <w:rFonts w:asciiTheme="minorBidi" w:eastAsia="Poppins" w:hAnsiTheme="minorBidi" w:cstheme="minorBidi"/>
+        </w:rPr>
+        <w:t>$100,001 to $150,000</w:t>
+      </w:r>
+    </w:p>
+    <w:p>
+      <w:pPr>
+        <w:numPr>
+          <w:ilvl w:val="1"/>
+          <w:numId w:val="4"/>
+        </w:numPr>
+        <w:rPr>
+          <w:rFonts w:asciiTheme="minorBidi" w:eastAsia="Poppins" w:hAnsiTheme="minorBidi" w:cstheme="minorBidi"/>
+        </w:rPr>
+      </w:pPr>
+      <w:r>
+        <w:rPr>
+          <w:rFonts w:asciiTheme="minorBidi" w:eastAsia="Poppins" w:hAnsiTheme="minorBidi" w:cstheme="minorBidi"/>
+        </w:rPr>
+        <w:t>$150,00 to $200,000</w:t>
+      </w:r>
+    </w:p>
+    <w:p>
+      <w:pPr>
+        <w:numPr>
+          <w:ilvl w:val="1"/>
+          <w:numId w:val="4"/>
+        </w:numPr>
+        <w:rPr>
+          <w:rFonts w:asciiTheme="minorBidi" w:eastAsia="Poppins" w:hAnsiTheme="minorBidi" w:cstheme="minorBidi"/>
+        </w:rPr>
+      </w:pPr>
+      <w:r>
+        <w:rPr>
+          <w:rFonts w:asciiTheme="minorBidi" w:eastAsia="Poppins" w:hAnsiTheme="minorBidi" w:cstheme="minorBidi"/>
+        </w:rPr>
+        <w:t>more than $200,000.</w:t>
+      </w:r>
+    </w:p>
+    <w:p>
+      <w:pPr>
+        <w:rPr>
+          <w:rFonts w:asciiTheme="minorBidi" w:eastAsia="Poppins" w:hAnsiTheme="minorBidi" w:cstheme="minorBidi"/>
+        </w:rPr>
+      </w:pPr>
+    </w:p>
+    <w:p>
+      <w:pPr>
+        <w:numPr>
+          <w:ilvl w:val="0"/>
+          <w:numId w:val="4"/>
+        </w:numPr>
+        <w:ind w:left="360"/>
+        <w:rPr>
+          <w:rFonts w:asciiTheme="minorBidi" w:eastAsia="Poppins" w:hAnsiTheme="minorBidi" w:cstheme="minorBidi"/>
+        </w:rPr>
+      </w:pPr>
+      <w:r>
+        <w:rPr>
+          <w:rFonts w:asciiTheme="minorBidi" w:eastAsia="Poppins" w:hAnsiTheme="minorBidi" w:cstheme="minorBidi"/>
+        </w:rPr>
+        <w:t>Are you currently taking any medications?</w:t>
+      </w:r>
+    </w:p>
+    <w:p>
+      <w:pPr>
+        <w:numPr>
+          <w:ilvl w:val="1"/>
+          <w:numId w:val="4"/>
+        </w:numPr>
+        <w:rPr>
+          <w:rFonts w:asciiTheme="minorBidi" w:eastAsia="Poppins" w:hAnsiTheme="minorBidi" w:cstheme="minorBidi"/>
+        </w:rPr>
+      </w:pPr>
+      <w:r>
+        <w:rPr>
+          <w:rFonts w:asciiTheme="minorBidi" w:eastAsia="Poppins" w:hAnsiTheme="minorBidi" w:cstheme="minorBidi"/>
+        </w:rPr>
+        <w:t>Yes</w:t>
+      </w:r>
+    </w:p>
+    <w:p>
+      <w:pPr>
+        <w:numPr>
+          <w:ilvl w:val="2"/>
+          <w:numId w:val="4"/>
+        </w:numPr>
+        <w:rPr>
+          <w:rFonts w:asciiTheme="minorBidi" w:eastAsia="Poppins" w:hAnsiTheme="minorBidi" w:cstheme="minorBidi"/>
+        </w:rPr>
+      </w:pPr>
+      <w:r>
+        <w:rPr>
+          <w:rFonts w:asciiTheme="minorBidi" w:eastAsia="Poppins" w:hAnsiTheme="minorBidi" w:cstheme="minorBidi"/>
+        </w:rPr>
+        <w:t>If yes, please specify drug name, dosage, and how long you have been taking this medication at this dosage ____________</w:t>
+      </w:r>
+    </w:p>
+    <w:p>
+      <w:pPr>
+        <w:numPr>
+          <w:ilvl w:val="1"/>
+          <w:numId w:val="4"/>
+        </w:numPr>
+        <w:rPr>
+          <w:rFonts w:asciiTheme="minorBidi" w:eastAsia="Poppins" w:hAnsiTheme="minorBidi" w:cstheme="minorBidi"/>
+        </w:rPr>
+      </w:pPr>
+      <w:r>
+        <w:rPr>
+          <w:rFonts w:asciiTheme="minorBidi" w:eastAsia="Poppins" w:hAnsiTheme="minorBidi" w:cstheme="minorBidi"/>
+        </w:rPr>
+        <w:t>No</w:t>
+      </w:r>
+    </w:p>
+    <w:p>
+      <w:pPr>
+        <w:rPr>
+          <w:rFonts w:asciiTheme="minorBidi" w:eastAsia="Poppins" w:hAnsiTheme="minorBidi" w:cstheme="minorBidi"/>
+        </w:rPr>
+      </w:pPr>
+    </w:p>
+    <w:p>
+      <w:pPr>
+        <w:numPr>
+          <w:ilvl w:val="0"/>
+          <w:numId w:val="4"/>
+        </w:numPr>
+        <w:ind w:left="360"/>
+        <w:rPr>
+          <w:rFonts w:asciiTheme="minorBidi" w:eastAsia="Poppins" w:hAnsiTheme="minorBidi" w:cstheme="minorBidi"/>
+        </w:rPr>
+      </w:pPr>
+      <w:r>
+        <w:rPr>
+          <w:rFonts w:asciiTheme="minorBidi" w:eastAsia="Poppins" w:hAnsiTheme="minorBidi" w:cstheme="minorBidi"/>
+        </w:rPr>
+        <w:t>Have you currently/previously been diagnosed with a neurological disorder?</w:t>
+      </w:r>
+    </w:p>
+    <w:p>
+      <w:pPr>
+        <w:numPr>
+          <w:ilvl w:val="1"/>
+          <w:numId w:val="4"/>
+        </w:numPr>
+        <w:rPr>
+          <w:rFonts w:asciiTheme="minorBidi" w:eastAsia="Poppins" w:hAnsiTheme="minorBidi" w:cstheme="minorBidi"/>
+        </w:rPr>
+      </w:pPr>
+      <w:r>
+        <w:rPr>
+          <w:rFonts w:asciiTheme="minorBidi" w:eastAsia="Poppins" w:hAnsiTheme="minorBidi" w:cstheme="minorBidi"/>
+        </w:rPr>
+        <w:t>Yes</w:t>
+      </w:r>
+    </w:p>
+    <w:p>
+      <w:pPr>
+        <w:numPr>
+          <w:ilvl w:val="2"/>
+          <w:numId w:val="4"/>
+        </w:numPr>
+        <w:rPr>
+          <w:rFonts w:asciiTheme="minorBidi" w:eastAsia="Poppins" w:hAnsiTheme="minorBidi" w:cstheme="minorBidi"/>
+        </w:rPr>
+      </w:pPr>
+      <w:r>
+        <w:rPr>
+          <w:rFonts w:asciiTheme="minorBidi" w:eastAsia="Poppins" w:hAnsiTheme="minorBidi" w:cstheme="minorBidi"/>
+        </w:rPr>
+        <w:t>If yes, please specify which disorder(s) ________</w:t>
+      </w:r>
+    </w:p>
+    <w:p>
+      <w:pPr>
+        <w:numPr>
+          <w:ilvl w:val="1"/>
+          <w:numId w:val="4"/>
+        </w:numPr>
+        <w:rPr>
+          <w:rFonts w:asciiTheme="minorBidi" w:eastAsia="Poppins" w:hAnsiTheme="minorBidi" w:cstheme="minorBidi"/>
+        </w:rPr>
+      </w:pPr>
+      <w:r>
+        <w:rPr>
+          <w:rFonts w:asciiTheme="minorBidi" w:eastAsia="Poppins" w:hAnsiTheme="minorBidi" w:cstheme="minorBidi"/>
+        </w:rPr>
+        <w:t>No</w:t>
+      </w:r>
+    </w:p>
+    <w:p>
+      <w:pPr>
+        <w:ind w:left="1440"/>
+        <w:rPr>
+          <w:rFonts w:asciiTheme="minorBidi" w:eastAsia="Poppins" w:hAnsiTheme="minorBidi" w:cstheme="minorBidi"/>
+        </w:rPr>
+      </w:pPr>
+    </w:p>
+    <w:p>
+      <w:pPr>
+        <w:numPr>
+          <w:ilvl w:val="0"/>
+          <w:numId w:val="4"/>
+        </w:numPr>
+        <w:ind w:left="360"/>
+        <w:rPr>
+          <w:rFonts w:asciiTheme="minorBidi" w:eastAsia="Poppins" w:hAnsiTheme="minorBidi" w:cstheme="minorBidi"/>
+        </w:rPr>
+      </w:pPr>
+      <w:r>
+        <w:rPr>
+          <w:rFonts w:asciiTheme="minorBidi" w:eastAsia="Poppins" w:hAnsiTheme="minorBidi" w:cstheme="minorBidi"/>
+        </w:rPr>
+        <w:t>Have you ever experienced any severe trauma to the head in which you lost consciousness?</w:t>
+      </w:r>
+    </w:p>
+    <w:p>
+      <w:pPr>
+        <w:numPr>
+          <w:ilvl w:val="1"/>
+          <w:numId w:val="4"/>
+        </w:numPr>
+        <w:rPr>
+          <w:rFonts w:asciiTheme="minorBidi" w:eastAsia="Poppins" w:hAnsiTheme="minorBidi" w:cstheme="minorBidi"/>
+        </w:rPr>
+      </w:pPr>
+      <w:r>
+        <w:rPr>
+          <w:rFonts w:asciiTheme="minorBidi" w:eastAsia="Poppins" w:hAnsiTheme="minorBidi" w:cstheme="minorBidi"/>
+        </w:rPr>
+        <w:t>Yes</w:t>
+      </w:r>
+    </w:p>
+    <w:p>
+      <w:pPr>
+        <w:numPr>
+          <w:ilvl w:val="1"/>
+          <w:numId w:val="4"/>
+        </w:numPr>
+        <w:rPr>
+          <w:rFonts w:asciiTheme="minorBidi" w:eastAsia="Poppins" w:hAnsiTheme="minorBidi" w:cstheme="minorBidi"/>
+        </w:rPr>
+      </w:pPr>
+      <w:r>
+        <w:rPr>
+          <w:rFonts w:asciiTheme="minorBidi" w:eastAsia="Poppins" w:hAnsiTheme="minorBidi" w:cstheme="minorBidi"/>
+        </w:rPr>
+        <w:t>No</w:t>
+      </w:r>
+    </w:p>
+    <w:p>
+      <w:pPr>
+        <w:rPr>
+          <w:rFonts w:asciiTheme="minorBidi" w:eastAsia="Poppins" w:hAnsiTheme="minorBidi" w:cstheme="minorBidi"/>
+        </w:rPr>
+      </w:pPr>
+    </w:p>
+    <w:p>
+      <w:pPr>
+        <w:numPr>
+          <w:ilvl w:val="0"/>
+          <w:numId w:val="4"/>
+        </w:numPr>
+        <w:ind w:left="360"/>
+        <w:rPr>
+          <w:rFonts w:asciiTheme="minorBidi" w:eastAsia="Poppins" w:hAnsiTheme="minorBidi" w:cstheme="minorBidi"/>
+        </w:rPr>
+      </w:pPr>
+      <w:r>
+        <w:rPr>
+          <w:rFonts w:asciiTheme="minorBidi" w:eastAsia="Poppins" w:hAnsiTheme="minorBidi" w:cstheme="minorBidi"/>
+        </w:rPr>
+        <w:t>Have you currently/previously been diagnosed with a mental health disorder (anxiety, depression, etc.)?</w:t>
+      </w:r>
+    </w:p>
+    <w:p>
+      <w:pPr>
+        <w:numPr>
+          <w:ilvl w:val="1"/>
+          <w:numId w:val="4"/>
+        </w:numPr>
+        <w:rPr>
+          <w:rFonts w:asciiTheme="minorBidi" w:eastAsia="Poppins" w:hAnsiTheme="minorBidi" w:cstheme="minorBidi"/>
+        </w:rPr>
+      </w:pPr>
+      <w:r>
+        <w:rPr>
+          <w:rFonts w:asciiTheme="minorBidi" w:eastAsia="Poppins" w:hAnsiTheme="minorBidi" w:cstheme="minorBidi"/>
+        </w:rPr>
+        <w:t>Yes</w:t>
+      </w:r>
+    </w:p>
+    <w:p>
+      <w:pPr>
+        <w:numPr>
+          <w:ilvl w:val="2"/>
+          <w:numId w:val="4"/>
+        </w:numPr>
+        <w:rPr>
+          <w:rFonts w:asciiTheme="minorBidi" w:eastAsia="Poppins" w:hAnsiTheme="minorBidi" w:cstheme="minorBidi"/>
+        </w:rPr>
+      </w:pPr>
+      <w:r>
+        <w:rPr>
+          <w:rFonts w:asciiTheme="minorBidi" w:eastAsia="Poppins" w:hAnsiTheme="minorBidi" w:cstheme="minorBidi"/>
+        </w:rPr>
+        <w:t>If yes, please specify which disorder(s) ________</w:t>
+      </w:r>
+    </w:p>
+    <w:p>
+      <w:pPr>
+        <w:numPr>
+          <w:ilvl w:val="1"/>
+          <w:numId w:val="4"/>
+        </w:numPr>
+        <w:rPr>
+          <w:rFonts w:asciiTheme="minorBidi" w:eastAsia="Poppins" w:hAnsiTheme="minorBidi" w:cstheme="minorBidi"/>
+        </w:rPr>
+      </w:pPr>
+      <w:r>
+        <w:rPr>
+          <w:rFonts w:asciiTheme="minorBidi" w:eastAsia="Poppins" w:hAnsiTheme="minorBidi" w:cstheme="minorBidi"/>
+        </w:rPr>
+        <w:t>No</w:t>
+      </w:r>
+    </w:p>
+    <w:p>
+      <w:pPr>
+        <w:numPr>
+          <w:ilvl w:val="1"/>
+          <w:numId w:val="4"/>
+        </w:numPr>
+        <w:rPr>
+          <w:rFonts w:asciiTheme="minorBidi" w:eastAsia="Poppins" w:hAnsiTheme="minorBidi" w:cstheme="minorBidi"/>
+        </w:rPr>
+      </w:pPr>
+      <w:r>
+        <w:rPr>
+          <w:rFonts w:asciiTheme="minorBidi" w:eastAsia="Poppins" w:hAnsiTheme="minorBidi" w:cstheme="minorBidi"/>
+        </w:rPr>
+        <w:t>I prefer not to answer</w:t>
+      </w:r>
+    </w:p>
+    <w:p>
+      <w:pPr>
+        <w:rPr>
+          <w:rFonts w:asciiTheme="minorBidi" w:eastAsia="Poppins" w:hAnsiTheme="minorBidi" w:cstheme="minorBidi"/>
+        </w:rPr>
+      </w:pPr>
+    </w:p>
+    <w:p>
+      <w:pPr>
+        <w:pStyle w:val="ListParagraph"/>
+        <w:numPr>
+          <w:ilvl w:val="0"/>
+          <w:numId w:val="4"/>
+        </w:numPr>
+        <w:ind w:left="360"/>
+        <w:rPr>
+          <w:rFonts w:asciiTheme="minorBidi" w:hAnsiTheme="minorBidi" w:cstheme="minorBidi"/>
+        </w:rPr>
+      </w:pPr>
+      <w:r>
+        <w:rPr>
+          <w:rFonts w:asciiTheme="minorBidi" w:hAnsiTheme="minorBidi" w:cstheme="minorBidi"/>
+        </w:rPr>
         <w:lastRenderedPageBreak/>
-        <w:t>Working class</w:t>
-      </w:r>
-    </w:p>
-    <w:p>
-      <w:pPr>
-        <w:numPr>
-          <w:ilvl w:val="1"/>
-          <w:numId w:val="4"/>
-        </w:numPr>
-        <w:rPr>
-          <w:rFonts w:asciiTheme="minorBidi" w:eastAsia="Poppins" w:hAnsiTheme="minorBidi" w:cstheme="minorBidi"/>
-        </w:rPr>
-      </w:pPr>
-      <w:r>
-        <w:rPr>
-          <w:rFonts w:asciiTheme="minorBidi" w:eastAsia="Poppins" w:hAnsiTheme="minorBidi" w:cstheme="minorBidi"/>
-        </w:rPr>
-        <w:t>Middle class</w:t>
-      </w:r>
-    </w:p>
-    <w:p>
-      <w:pPr>
-        <w:numPr>
-          <w:ilvl w:val="1"/>
-          <w:numId w:val="4"/>
-        </w:numPr>
-        <w:rPr>
-          <w:rFonts w:asciiTheme="minorBidi" w:eastAsia="Poppins" w:hAnsiTheme="minorBidi" w:cstheme="minorBidi"/>
-        </w:rPr>
-      </w:pPr>
-      <w:r>
-        <w:rPr>
-          <w:rFonts w:asciiTheme="minorBidi" w:eastAsia="Poppins" w:hAnsiTheme="minorBidi" w:cstheme="minorBidi"/>
-        </w:rPr>
-        <w:t>Affluent</w:t>
-      </w:r>
-    </w:p>
-    <w:p>
-      <w:pPr>
-        <w:ind w:left="1440"/>
-        <w:rPr>
-          <w:rFonts w:asciiTheme="minorBidi" w:eastAsia="Poppins" w:hAnsiTheme="minorBidi" w:cstheme="minorBidi"/>
-        </w:rPr>
-      </w:pPr>
-    </w:p>
-    <w:p>
-      <w:pPr>
-        <w:numPr>
-          <w:ilvl w:val="0"/>
-          <w:numId w:val="4"/>
-        </w:numPr>
-        <w:ind w:left="360"/>
-        <w:rPr>
-          <w:rFonts w:asciiTheme="minorBidi" w:eastAsia="Poppins" w:hAnsiTheme="minorBidi" w:cstheme="minorBidi"/>
-        </w:rPr>
-      </w:pPr>
-      <w:r>
-        <w:rPr>
-          <w:rFonts w:asciiTheme="minorBidi" w:eastAsia="Poppins" w:hAnsiTheme="minorBidi" w:cstheme="minorBidi"/>
-        </w:rPr>
-        <w:t>Please check the category that tells us your approximate total family income for YEAR. Consider all sources of income, including earnings, welfare cash assistance, child support alimonies, support from other members of your household who regularly contribute to your household, etc.</w:t>
-      </w:r>
-    </w:p>
-    <w:p>
-      <w:pPr>
-        <w:numPr>
-          <w:ilvl w:val="1"/>
-          <w:numId w:val="4"/>
-        </w:numPr>
-        <w:rPr>
-          <w:rFonts w:asciiTheme="minorBidi" w:eastAsia="Poppins" w:hAnsiTheme="minorBidi" w:cstheme="minorBidi"/>
-        </w:rPr>
-      </w:pPr>
-      <w:r>
-        <w:rPr>
-          <w:rFonts w:asciiTheme="minorBidi" w:eastAsia="Poppins" w:hAnsiTheme="minorBidi" w:cstheme="minorBidi"/>
-        </w:rPr>
-        <w:t xml:space="preserve"> Less than $10,000 </w:t>
-      </w:r>
-    </w:p>
-    <w:p>
-      <w:pPr>
-        <w:numPr>
-          <w:ilvl w:val="1"/>
-          <w:numId w:val="4"/>
-        </w:numPr>
-        <w:rPr>
-          <w:rFonts w:asciiTheme="minorBidi" w:eastAsia="Poppins" w:hAnsiTheme="minorBidi" w:cstheme="minorBidi"/>
-        </w:rPr>
-      </w:pPr>
-      <w:r>
-        <w:rPr>
-          <w:rFonts w:asciiTheme="minorBidi" w:eastAsia="Poppins" w:hAnsiTheme="minorBidi" w:cstheme="minorBidi"/>
-        </w:rPr>
-        <w:t>$10,001 to $15,000</w:t>
-      </w:r>
-    </w:p>
-    <w:p>
-      <w:pPr>
-        <w:numPr>
-          <w:ilvl w:val="1"/>
-          <w:numId w:val="4"/>
-        </w:numPr>
-        <w:rPr>
-          <w:rFonts w:asciiTheme="minorBidi" w:eastAsia="Poppins" w:hAnsiTheme="minorBidi" w:cstheme="minorBidi"/>
-        </w:rPr>
-      </w:pPr>
-      <w:r>
-        <w:rPr>
-          <w:rFonts w:asciiTheme="minorBidi" w:eastAsia="Poppins" w:hAnsiTheme="minorBidi" w:cstheme="minorBidi"/>
-        </w:rPr>
-        <w:t>$15,001 to $25,000</w:t>
-      </w:r>
-    </w:p>
-    <w:p>
-      <w:pPr>
-        <w:numPr>
-          <w:ilvl w:val="1"/>
-          <w:numId w:val="4"/>
-        </w:numPr>
-        <w:rPr>
-          <w:rFonts w:asciiTheme="minorBidi" w:eastAsia="Poppins" w:hAnsiTheme="minorBidi" w:cstheme="minorBidi"/>
-        </w:rPr>
-      </w:pPr>
-      <w:r>
-        <w:rPr>
-          <w:rFonts w:asciiTheme="minorBidi" w:eastAsia="Poppins" w:hAnsiTheme="minorBidi" w:cstheme="minorBidi"/>
-        </w:rPr>
-        <w:t>$25,001 to $50,000</w:t>
-      </w:r>
-    </w:p>
-    <w:p>
-      <w:pPr>
-        <w:numPr>
-          <w:ilvl w:val="1"/>
-          <w:numId w:val="4"/>
-        </w:numPr>
-        <w:rPr>
-          <w:rFonts w:asciiTheme="minorBidi" w:eastAsia="Poppins" w:hAnsiTheme="minorBidi" w:cstheme="minorBidi"/>
-        </w:rPr>
-      </w:pPr>
-      <w:r>
-        <w:rPr>
-          <w:rFonts w:asciiTheme="minorBidi" w:eastAsia="Poppins" w:hAnsiTheme="minorBidi" w:cstheme="minorBidi"/>
-        </w:rPr>
-        <w:t>$50,001 to $75,000</w:t>
-      </w:r>
-    </w:p>
-    <w:p>
-      <w:pPr>
-        <w:numPr>
-          <w:ilvl w:val="1"/>
-          <w:numId w:val="4"/>
-        </w:numPr>
-        <w:rPr>
-          <w:rFonts w:asciiTheme="minorBidi" w:eastAsia="Poppins" w:hAnsiTheme="minorBidi" w:cstheme="minorBidi"/>
-        </w:rPr>
-      </w:pPr>
-      <w:r>
-        <w:rPr>
-          <w:rFonts w:asciiTheme="minorBidi" w:eastAsia="Poppins" w:hAnsiTheme="minorBidi" w:cstheme="minorBidi"/>
-        </w:rPr>
-        <w:t>$75,001 to $100,000</w:t>
-      </w:r>
-    </w:p>
-    <w:p>
-      <w:pPr>
-        <w:numPr>
-          <w:ilvl w:val="1"/>
-          <w:numId w:val="4"/>
-        </w:numPr>
-        <w:rPr>
-          <w:rFonts w:asciiTheme="minorBidi" w:eastAsia="Poppins" w:hAnsiTheme="minorBidi" w:cstheme="minorBidi"/>
-        </w:rPr>
-      </w:pPr>
-      <w:r>
-        <w:rPr>
-          <w:rFonts w:asciiTheme="minorBidi" w:eastAsia="Poppins" w:hAnsiTheme="minorBidi" w:cstheme="minorBidi"/>
-        </w:rPr>
-        <w:t>$100,001 to $150,000</w:t>
-      </w:r>
-    </w:p>
-    <w:p>
-      <w:pPr>
-        <w:numPr>
-          <w:ilvl w:val="1"/>
-          <w:numId w:val="4"/>
-        </w:numPr>
-        <w:rPr>
-          <w:rFonts w:asciiTheme="minorBidi" w:eastAsia="Poppins" w:hAnsiTheme="minorBidi" w:cstheme="minorBidi"/>
-        </w:rPr>
-      </w:pPr>
-      <w:r>
-        <w:rPr>
-          <w:rFonts w:asciiTheme="minorBidi" w:eastAsia="Poppins" w:hAnsiTheme="minorBidi" w:cstheme="minorBidi"/>
-        </w:rPr>
-        <w:t>$150,00 to $200,000</w:t>
-      </w:r>
-    </w:p>
-    <w:p>
-      <w:pPr>
-        <w:numPr>
-          <w:ilvl w:val="1"/>
-          <w:numId w:val="4"/>
-        </w:numPr>
-        <w:rPr>
-          <w:rFonts w:asciiTheme="minorBidi" w:eastAsia="Poppins" w:hAnsiTheme="minorBidi" w:cstheme="minorBidi"/>
-        </w:rPr>
-      </w:pPr>
-      <w:r>
-        <w:rPr>
-          <w:rFonts w:asciiTheme="minorBidi" w:eastAsia="Poppins" w:hAnsiTheme="minorBidi" w:cstheme="minorBidi"/>
-        </w:rPr>
-        <w:t>more than $200,000.</w:t>
-      </w:r>
-    </w:p>
-    <w:p>
-      <w:pPr>
-        <w:rPr>
-          <w:rFonts w:asciiTheme="minorBidi" w:eastAsia="Poppins" w:hAnsiTheme="minorBidi" w:cstheme="minorBidi"/>
-        </w:rPr>
-      </w:pPr>
-    </w:p>
-    <w:p>
-      <w:pPr>
-        <w:numPr>
-          <w:ilvl w:val="0"/>
-          <w:numId w:val="4"/>
-        </w:numPr>
-        <w:ind w:left="360"/>
-        <w:rPr>
-          <w:rFonts w:asciiTheme="minorBidi" w:eastAsia="Poppins" w:hAnsiTheme="minorBidi" w:cstheme="minorBidi"/>
-        </w:rPr>
-      </w:pPr>
-      <w:r>
-        <w:rPr>
-          <w:rFonts w:asciiTheme="minorBidi" w:eastAsia="Poppins" w:hAnsiTheme="minorBidi" w:cstheme="minorBidi"/>
-        </w:rPr>
-        <w:t>Are you currently taking any medications?</w:t>
-      </w:r>
-    </w:p>
-    <w:p>
-      <w:pPr>
-        <w:numPr>
-          <w:ilvl w:val="1"/>
-          <w:numId w:val="4"/>
-        </w:numPr>
-        <w:rPr>
-          <w:rFonts w:asciiTheme="minorBidi" w:eastAsia="Poppins" w:hAnsiTheme="minorBidi" w:cstheme="minorBidi"/>
-        </w:rPr>
-      </w:pPr>
-      <w:r>
-        <w:rPr>
-          <w:rFonts w:asciiTheme="minorBidi" w:eastAsia="Poppins" w:hAnsiTheme="minorBidi" w:cstheme="minorBidi"/>
-        </w:rPr>
-        <w:t>Yes</w:t>
-      </w:r>
-    </w:p>
-    <w:p>
-      <w:pPr>
-        <w:numPr>
-          <w:ilvl w:val="2"/>
-          <w:numId w:val="4"/>
-        </w:numPr>
-        <w:rPr>
-          <w:rFonts w:asciiTheme="minorBidi" w:eastAsia="Poppins" w:hAnsiTheme="minorBidi" w:cstheme="minorBidi"/>
-        </w:rPr>
-      </w:pPr>
-      <w:r>
-        <w:rPr>
-          <w:rFonts w:asciiTheme="minorBidi" w:eastAsia="Poppins" w:hAnsiTheme="minorBidi" w:cstheme="minorBidi"/>
-        </w:rPr>
-        <w:t>If yes, please specify drug name, dosage, and how long you have been taking this medication at this dosage ____________</w:t>
-      </w:r>
-    </w:p>
-    <w:p>
-      <w:pPr>
-        <w:numPr>
-          <w:ilvl w:val="1"/>
-          <w:numId w:val="4"/>
-        </w:numPr>
-        <w:rPr>
-          <w:rFonts w:asciiTheme="minorBidi" w:eastAsia="Poppins" w:hAnsiTheme="minorBidi" w:cstheme="minorBidi"/>
-        </w:rPr>
-      </w:pPr>
-      <w:r>
-        <w:rPr>
-          <w:rFonts w:asciiTheme="minorBidi" w:eastAsia="Poppins" w:hAnsiTheme="minorBidi" w:cstheme="minorBidi"/>
-        </w:rPr>
-        <w:t>No</w:t>
-      </w:r>
-    </w:p>
-    <w:p>
-      <w:pPr>
-        <w:rPr>
-          <w:rFonts w:asciiTheme="minorBidi" w:eastAsia="Poppins" w:hAnsiTheme="minorBidi" w:cstheme="minorBidi"/>
-        </w:rPr>
-      </w:pPr>
-    </w:p>
-    <w:p>
-      <w:pPr>
-        <w:numPr>
-          <w:ilvl w:val="0"/>
-          <w:numId w:val="4"/>
-        </w:numPr>
-        <w:ind w:left="360"/>
-        <w:rPr>
-          <w:rFonts w:asciiTheme="minorBidi" w:eastAsia="Poppins" w:hAnsiTheme="minorBidi" w:cstheme="minorBidi"/>
-        </w:rPr>
-      </w:pPr>
-      <w:r>
-        <w:rPr>
-          <w:rFonts w:asciiTheme="minorBidi" w:eastAsia="Poppins" w:hAnsiTheme="minorBidi" w:cstheme="minorBidi"/>
-        </w:rPr>
-        <w:t>Have you currently/previously been diagnosed with a neurological disorder?</w:t>
-      </w:r>
-    </w:p>
-    <w:p>
-      <w:pPr>
-        <w:numPr>
-          <w:ilvl w:val="1"/>
-          <w:numId w:val="4"/>
-        </w:numPr>
-        <w:rPr>
-          <w:rFonts w:asciiTheme="minorBidi" w:eastAsia="Poppins" w:hAnsiTheme="minorBidi" w:cstheme="minorBidi"/>
-        </w:rPr>
-      </w:pPr>
-      <w:r>
-        <w:rPr>
-          <w:rFonts w:asciiTheme="minorBidi" w:eastAsia="Poppins" w:hAnsiTheme="minorBidi" w:cstheme="minorBidi"/>
-        </w:rPr>
-        <w:t>Yes</w:t>
-      </w:r>
-    </w:p>
-    <w:p>
-      <w:pPr>
-        <w:numPr>
-          <w:ilvl w:val="2"/>
-          <w:numId w:val="4"/>
-        </w:numPr>
-        <w:rPr>
-          <w:rFonts w:asciiTheme="minorBidi" w:eastAsia="Poppins" w:hAnsiTheme="minorBidi" w:cstheme="minorBidi"/>
-        </w:rPr>
-      </w:pPr>
-      <w:r>
-        <w:rPr>
-          <w:rFonts w:asciiTheme="minorBidi" w:eastAsia="Poppins" w:hAnsiTheme="minorBidi" w:cstheme="minorBidi"/>
-        </w:rPr>
-        <w:t>If yes, please specify which disorder(s) ________</w:t>
-      </w:r>
-    </w:p>
-    <w:p>
-      <w:pPr>
-        <w:numPr>
-          <w:ilvl w:val="1"/>
-          <w:numId w:val="4"/>
-        </w:numPr>
-        <w:rPr>
-          <w:rFonts w:asciiTheme="minorBidi" w:eastAsia="Poppins" w:hAnsiTheme="minorBidi" w:cstheme="minorBidi"/>
-        </w:rPr>
-      </w:pPr>
-      <w:r>
-        <w:rPr>
-          <w:rFonts w:asciiTheme="minorBidi" w:eastAsia="Poppins" w:hAnsiTheme="minorBidi" w:cstheme="minorBidi"/>
-        </w:rPr>
-        <w:t>No</w:t>
-      </w:r>
-    </w:p>
-    <w:p>
-      <w:pPr>
-        <w:ind w:left="1440"/>
-        <w:rPr>
-          <w:rFonts w:asciiTheme="minorBidi" w:eastAsia="Poppins" w:hAnsiTheme="minorBidi" w:cstheme="minorBidi"/>
-        </w:rPr>
-      </w:pPr>
-    </w:p>
-    <w:p>
-      <w:pPr>
-        <w:numPr>
-          <w:ilvl w:val="0"/>
-          <w:numId w:val="4"/>
-        </w:numPr>
-        <w:ind w:left="360"/>
-        <w:rPr>
-          <w:rFonts w:asciiTheme="minorBidi" w:eastAsia="Poppins" w:hAnsiTheme="minorBidi" w:cstheme="minorBidi"/>
-        </w:rPr>
-      </w:pPr>
-      <w:r>
-        <w:rPr>
-          <w:rFonts w:asciiTheme="minorBidi" w:eastAsia="Poppins" w:hAnsiTheme="minorBidi" w:cstheme="minorBidi"/>
-        </w:rPr>
-        <w:t>Have you ever experienced any severe trauma to the head in which you lost consciousness?</w:t>
-      </w:r>
-    </w:p>
-    <w:p>
-      <w:pPr>
-        <w:numPr>
-          <w:ilvl w:val="1"/>
-          <w:numId w:val="4"/>
-        </w:numPr>
-        <w:rPr>
-          <w:rFonts w:asciiTheme="minorBidi" w:eastAsia="Poppins" w:hAnsiTheme="minorBidi" w:cstheme="minorBidi"/>
-        </w:rPr>
-      </w:pPr>
-      <w:r>
-        <w:rPr>
-          <w:rFonts w:asciiTheme="minorBidi" w:eastAsia="Poppins" w:hAnsiTheme="minorBidi" w:cstheme="minorBidi"/>
-        </w:rPr>
-        <w:t>Yes</w:t>
-      </w:r>
-    </w:p>
-    <w:p>
-      <w:pPr>
-        <w:numPr>
-          <w:ilvl w:val="1"/>
-          <w:numId w:val="4"/>
-        </w:numPr>
-        <w:rPr>
-          <w:rFonts w:asciiTheme="minorBidi" w:eastAsia="Poppins" w:hAnsiTheme="minorBidi" w:cstheme="minorBidi"/>
-        </w:rPr>
-      </w:pPr>
-      <w:r>
-        <w:rPr>
-          <w:rFonts w:asciiTheme="minorBidi" w:eastAsia="Poppins" w:hAnsiTheme="minorBidi" w:cstheme="minorBidi"/>
-        </w:rPr>
-        <w:t>No</w:t>
-      </w:r>
-    </w:p>
-    <w:p>
-      <w:pPr>
-        <w:rPr>
-          <w:rFonts w:asciiTheme="minorBidi" w:eastAsia="Poppins" w:hAnsiTheme="minorBidi" w:cstheme="minorBidi"/>
-        </w:rPr>
-      </w:pPr>
-    </w:p>
-    <w:p>
-      <w:pPr>
-        <w:numPr>
-          <w:ilvl w:val="0"/>
-          <w:numId w:val="4"/>
-        </w:numPr>
-        <w:ind w:left="360"/>
-        <w:rPr>
-          <w:rFonts w:asciiTheme="minorBidi" w:eastAsia="Poppins" w:hAnsiTheme="minorBidi" w:cstheme="minorBidi"/>
-        </w:rPr>
-      </w:pPr>
-      <w:r>
-        <w:rPr>
-          <w:rFonts w:asciiTheme="minorBidi" w:eastAsia="Poppins" w:hAnsiTheme="minorBidi" w:cstheme="minorBidi"/>
-        </w:rPr>
-        <w:t>Have you currently/previously been diagnosed with a mental health disorder (anxiety, depression, etc.)?</w:t>
-      </w:r>
-    </w:p>
-    <w:p>
-      <w:pPr>
-        <w:numPr>
-          <w:ilvl w:val="1"/>
-          <w:numId w:val="4"/>
-        </w:numPr>
-        <w:rPr>
-          <w:rFonts w:asciiTheme="minorBidi" w:eastAsia="Poppins" w:hAnsiTheme="minorBidi" w:cstheme="minorBidi"/>
-        </w:rPr>
-      </w:pPr>
-      <w:r>
-        <w:rPr>
-          <w:rFonts w:asciiTheme="minorBidi" w:eastAsia="Poppins" w:hAnsiTheme="minorBidi" w:cstheme="minorBidi"/>
-        </w:rPr>
-        <w:t>Yes</w:t>
-      </w:r>
-    </w:p>
-    <w:p>
-      <w:pPr>
-        <w:numPr>
-          <w:ilvl w:val="2"/>
-          <w:numId w:val="4"/>
-        </w:numPr>
-        <w:rPr>
-          <w:rFonts w:asciiTheme="minorBidi" w:eastAsia="Poppins" w:hAnsiTheme="minorBidi" w:cstheme="minorBidi"/>
-        </w:rPr>
-      </w:pPr>
-      <w:r>
-        <w:rPr>
-          <w:rFonts w:asciiTheme="minorBidi" w:eastAsia="Poppins" w:hAnsiTheme="minorBidi" w:cstheme="minorBidi"/>
-        </w:rPr>
-        <w:t>If yes, please specify which disorder(s) ________</w:t>
-      </w:r>
-    </w:p>
-    <w:p>
-      <w:pPr>
-        <w:numPr>
-          <w:ilvl w:val="1"/>
-          <w:numId w:val="4"/>
-        </w:numPr>
-        <w:rPr>
-          <w:rFonts w:asciiTheme="minorBidi" w:eastAsia="Poppins" w:hAnsiTheme="minorBidi" w:cstheme="minorBidi"/>
-        </w:rPr>
-      </w:pPr>
-      <w:r>
-        <w:rPr>
-          <w:rFonts w:asciiTheme="minorBidi" w:eastAsia="Poppins" w:hAnsiTheme="minorBidi" w:cstheme="minorBidi"/>
-        </w:rPr>
-        <w:t>No</w:t>
-      </w:r>
-    </w:p>
-    <w:p>
-      <w:pPr>
-        <w:numPr>
-          <w:ilvl w:val="1"/>
-          <w:numId w:val="4"/>
-        </w:numPr>
-        <w:rPr>
-          <w:rFonts w:asciiTheme="minorBidi" w:eastAsia="Poppins" w:hAnsiTheme="minorBidi" w:cstheme="minorBidi"/>
-        </w:rPr>
-      </w:pPr>
-      <w:r>
-        <w:rPr>
-          <w:rFonts w:asciiTheme="minorBidi" w:eastAsia="Poppins" w:hAnsiTheme="minorBidi" w:cstheme="minorBidi"/>
-        </w:rPr>
-        <w:t>I prefer not to answer</w:t>
-      </w:r>
-    </w:p>
-    <w:p>
-      <w:pPr>
-        <w:rPr>
-          <w:rFonts w:asciiTheme="minorBidi" w:eastAsia="Poppins" w:hAnsiTheme="minorBidi" w:cstheme="minorBidi"/>
-        </w:rPr>
-      </w:pPr>
+        <w:t>Have you ever been diagnosed with a communication disorder (e.g., stuttering, language disorders, dyslexia, voice disorders, articulation disorders, pragmatic disorders such as autism):</w:t>
+      </w:r>
     </w:p>
     <w:p>
       <w:pPr>
         <w:pStyle w:val="ListParagraph"/>
-        <w:numPr>
-          <w:ilvl w:val="0"/>
-          <w:numId w:val="4"/>
-        </w:numPr>
-        <w:ind w:left="360"/>
-        <w:rPr>
-          <w:rFonts w:asciiTheme="minorBidi" w:hAnsiTheme="minorBidi" w:cstheme="minorBidi"/>
-        </w:rPr>
-      </w:pPr>
-      <w:r>
-        <w:rPr>
-          <w:rFonts w:asciiTheme="minorBidi" w:hAnsiTheme="minorBidi" w:cstheme="minorBidi"/>
-        </w:rPr>
-        <w:t>Have you ever been diagnosed with a communication disorder (e.g., stuttering, language disorders, dyslexia, voice disorders, articulation disorders, pragmatic disorders such as autism):</w:t>
-      </w:r>
-    </w:p>
-    <w:p>
-      <w:pPr>
-        <w:pStyle w:val="ListParagraph"/>
-        <w:rPr>
-          <w:rFonts w:asciiTheme="minorBidi" w:hAnsiTheme="minorBidi" w:cstheme="minorBidi"/>
-        </w:rPr>
-      </w:pPr>
-      <w:r>
-        <w:rPr>
-          <w:rFonts w:asciiTheme="minorBidi" w:hAnsiTheme="minorBidi" w:cstheme="minorBidi"/>
-        </w:rPr>
-        <w:lastRenderedPageBreak/>
+        <w:rPr>
+          <w:rFonts w:asciiTheme="minorBidi" w:hAnsiTheme="minorBidi" w:cstheme="minorBidi"/>
+        </w:rPr>
+      </w:pPr>
+      <w:r>
+        <w:rPr>
+          <w:rFonts w:asciiTheme="minorBidi" w:hAnsiTheme="minorBidi" w:cstheme="minorBidi"/>
+        </w:rPr>
         <w:t>As a child?</w:t>
       </w:r>
     </w:p>

</xml_diff>

<commit_message>
Adjust EN fluency question after lab feedback
</commit_message>
<xml_diff>
--- a/demo/demo_c/demo_c.docx
+++ b/demo/demo_c/demo_c.docx
@@ -1073,7 +1073,7 @@
           <w:rFonts w:asciiTheme="minorBidi" w:hAnsiTheme="minorBidi" w:cstheme="minorBidi"/>
           <w:color w:val="000000" w:themeColor="text1"/>
         </w:rPr>
-        <w:t>reasonably fluent</w:t>
+        <w:t>you could effectively communicate</w:t>
       </w:r>
       <w:r>
         <w:rPr>
@@ -1540,6 +1540,7 @@
         <w:rPr>
           <w:rFonts w:asciiTheme="minorBidi" w:eastAsia="Poppins" w:hAnsiTheme="minorBidi" w:cstheme="minorBidi"/>
         </w:rPr>
+        <w:lastRenderedPageBreak/>
         <w:t>Which social class group do you identify with?</w:t>
       </w:r>
     </w:p>
@@ -1557,7 +1558,6 @@
         <w:rPr>
           <w:rFonts w:asciiTheme="minorBidi" w:eastAsia="Poppins" w:hAnsiTheme="minorBidi" w:cstheme="minorBidi"/>
         </w:rPr>
-        <w:lastRenderedPageBreak/>
         <w:t>Poor</w:t>
       </w:r>
     </w:p>
@@ -4055,49 +4055,49 @@
       </w:pPr>
     </w:lvl>
   </w:abstractNum>
-  <w:num w:numId="1">
+  <w:num w:numId="1" w16cid:durableId="2048067945">
     <w:abstractNumId w:val="5"/>
   </w:num>
-  <w:num w:numId="2">
+  <w:num w:numId="2" w16cid:durableId="69543634">
     <w:abstractNumId w:val="6"/>
   </w:num>
-  <w:num w:numId="3">
+  <w:num w:numId="3" w16cid:durableId="749930953">
     <w:abstractNumId w:val="7"/>
   </w:num>
-  <w:num w:numId="4">
+  <w:num w:numId="4" w16cid:durableId="1464497729">
     <w:abstractNumId w:val="14"/>
   </w:num>
-  <w:num w:numId="5">
+  <w:num w:numId="5" w16cid:durableId="1323852731">
     <w:abstractNumId w:val="0"/>
   </w:num>
-  <w:num w:numId="6">
+  <w:num w:numId="6" w16cid:durableId="2000646705">
     <w:abstractNumId w:val="8"/>
   </w:num>
-  <w:num w:numId="7">
+  <w:num w:numId="7" w16cid:durableId="1086072496">
     <w:abstractNumId w:val="10"/>
   </w:num>
-  <w:num w:numId="8">
+  <w:num w:numId="8" w16cid:durableId="772625383">
     <w:abstractNumId w:val="1"/>
   </w:num>
-  <w:num w:numId="9">
+  <w:num w:numId="9" w16cid:durableId="849952009">
     <w:abstractNumId w:val="4"/>
   </w:num>
-  <w:num w:numId="10">
+  <w:num w:numId="10" w16cid:durableId="44565478">
     <w:abstractNumId w:val="9"/>
   </w:num>
-  <w:num w:numId="11">
+  <w:num w:numId="11" w16cid:durableId="1323703661">
     <w:abstractNumId w:val="3"/>
   </w:num>
-  <w:num w:numId="12">
+  <w:num w:numId="12" w16cid:durableId="2037659213">
     <w:abstractNumId w:val="12"/>
   </w:num>
-  <w:num w:numId="13">
+  <w:num w:numId="13" w16cid:durableId="921374071">
     <w:abstractNumId w:val="2"/>
   </w:num>
-  <w:num w:numId="14">
+  <w:num w:numId="14" w16cid:durableId="1040475357">
     <w:abstractNumId w:val="11"/>
   </w:num>
-  <w:num w:numId="15">
+  <w:num w:numId="15" w16cid:durableId="306672557">
     <w:abstractNumId w:val="13"/>
   </w:num>
 </w:numbering>

</xml_diff>